<commit_message>
New Resource Graph Representation modifications and additions
</commit_message>
<xml_diff>
--- a/Resource_Graph_Representation/List_Resource_Detail.docx
+++ b/Resource_Graph_Representation/List_Resource_Detail.docx
@@ -63,7 +63,23 @@
                 <w:sz w:val="20"/>
                 <w:szCs w:val="20"/>
               </w:rPr>
-              <w:t>---List Resource Detail</w:t>
+              <w:t xml:space="preserve">---List </w:t>
+            </w:r>
+            <w:r>
+              <w:rPr>
+                <w:rFonts w:cstheme="minorHAnsi"/>
+                <w:sz w:val="20"/>
+                <w:szCs w:val="20"/>
+              </w:rPr>
+              <w:t>Edge</w:t>
+            </w:r>
+            <w:r>
+              <w:rPr>
+                <w:rFonts w:cstheme="minorHAnsi"/>
+                <w:sz w:val="20"/>
+                <w:szCs w:val="20"/>
+              </w:rPr>
+              <w:t xml:space="preserve"> Detail</w:t>
             </w:r>
           </w:p>
         </w:tc>
@@ -117,25 +133,7 @@
                 <w:sz w:val="20"/>
                 <w:szCs w:val="20"/>
               </w:rPr>
-              <w:t xml:space="preserve">, </w:t>
-            </w:r>
-            <w:proofErr w:type="spellStart"/>
-            <w:r>
-              <w:rPr>
-                <w:rFonts w:cstheme="minorHAnsi"/>
-                <w:sz w:val="20"/>
-                <w:szCs w:val="20"/>
-              </w:rPr>
-              <w:t>Janusgraph</w:t>
-            </w:r>
-            <w:proofErr w:type="spellEnd"/>
-            <w:r>
-              <w:rPr>
-                <w:rFonts w:cstheme="minorHAnsi"/>
-                <w:sz w:val="20"/>
-                <w:szCs w:val="20"/>
-              </w:rPr>
-              <w:t xml:space="preserve"> database, Resource Control Operations, Resource Events Framework, Composition Policies, Authorization Block</w:t>
+              <w:t>, Janusgraph database, Resource Control Operations, Resource Events Framework, Composition Policies, Authorization Block</w:t>
             </w:r>
           </w:p>
         </w:tc>
@@ -221,59 +219,13 @@
                 <w:szCs w:val="20"/>
               </w:rPr>
             </w:pPr>
-            <w:proofErr w:type="spellStart"/>
-            <w:r>
-              <w:rPr>
-                <w:rFonts w:cstheme="minorHAnsi"/>
-                <w:sz w:val="20"/>
-                <w:szCs w:val="20"/>
-              </w:rPr>
-              <w:t>ResourceID</w:t>
-            </w:r>
-            <w:proofErr w:type="spellEnd"/>
-            <w:r>
-              <w:rPr>
-                <w:rFonts w:cstheme="minorHAnsi"/>
-                <w:sz w:val="20"/>
-                <w:szCs w:val="20"/>
-              </w:rPr>
-              <w:t xml:space="preserve"> or </w:t>
-            </w:r>
-            <w:proofErr w:type="spellStart"/>
-            <w:r>
-              <w:rPr>
-                <w:rFonts w:cstheme="minorHAnsi"/>
-                <w:sz w:val="20"/>
-                <w:szCs w:val="20"/>
-              </w:rPr>
-              <w:t>ComposerID</w:t>
-            </w:r>
-            <w:proofErr w:type="spellEnd"/>
-            <w:r>
-              <w:rPr>
-                <w:rFonts w:cstheme="minorHAnsi"/>
-                <w:sz w:val="20"/>
-                <w:szCs w:val="20"/>
-              </w:rPr>
-              <w:t xml:space="preserve"> or </w:t>
-            </w:r>
-            <w:proofErr w:type="spellStart"/>
-            <w:r>
-              <w:rPr>
-                <w:rFonts w:cstheme="minorHAnsi"/>
-                <w:sz w:val="20"/>
-                <w:szCs w:val="20"/>
-              </w:rPr>
-              <w:t>MessageID</w:t>
-            </w:r>
-            <w:proofErr w:type="spellEnd"/>
-            <w:r>
-              <w:rPr>
-                <w:rFonts w:cstheme="minorHAnsi"/>
-                <w:sz w:val="20"/>
-                <w:szCs w:val="20"/>
-              </w:rPr>
-              <w:t xml:space="preserve"> or resource, or resource connections</w:t>
+            <w:r>
+              <w:rPr>
+                <w:rFonts w:cstheme="minorHAnsi"/>
+                <w:sz w:val="20"/>
+                <w:szCs w:val="20"/>
+              </w:rPr>
+              <w:t>ResourceID or ComposerID or MessageID or resource, or resource connections</w:t>
             </w:r>
           </w:p>
         </w:tc>
@@ -291,7 +243,6 @@
                 <w:szCs w:val="20"/>
               </w:rPr>
             </w:pPr>
-            <w:proofErr w:type="gramStart"/>
             <w:r>
               <w:rPr>
                 <w:rFonts w:cstheme="minorHAnsi"/>
@@ -300,46 +251,27 @@
               </w:rPr>
               <w:t>Pre Conditions</w:t>
             </w:r>
-            <w:proofErr w:type="gramEnd"/>
-          </w:p>
-        </w:tc>
-        <w:tc>
-          <w:tcPr>
-            <w:tcW w:w="4675" w:type="dxa"/>
-          </w:tcPr>
-          <w:p>
-            <w:pPr>
-              <w:rPr>
-                <w:rFonts w:cstheme="minorHAnsi"/>
-                <w:sz w:val="20"/>
-                <w:szCs w:val="20"/>
-              </w:rPr>
-            </w:pPr>
-            <w:r>
-              <w:rPr>
-                <w:rFonts w:cstheme="minorHAnsi"/>
-                <w:sz w:val="20"/>
-                <w:szCs w:val="20"/>
-              </w:rPr>
-              <w:t xml:space="preserve">Composability Manager is running, </w:t>
-            </w:r>
-            <w:proofErr w:type="spellStart"/>
-            <w:r>
-              <w:rPr>
-                <w:rFonts w:cstheme="minorHAnsi"/>
-                <w:sz w:val="20"/>
-                <w:szCs w:val="20"/>
-              </w:rPr>
-              <w:t>Janusgraph</w:t>
-            </w:r>
-            <w:proofErr w:type="spellEnd"/>
-            <w:r>
-              <w:rPr>
-                <w:rFonts w:cstheme="minorHAnsi"/>
-                <w:sz w:val="20"/>
-                <w:szCs w:val="20"/>
-              </w:rPr>
-              <w:t xml:space="preserve"> database is running, Sunfish service is running</w:t>
+          </w:p>
+        </w:tc>
+        <w:tc>
+          <w:tcPr>
+            <w:tcW w:w="4675" w:type="dxa"/>
+          </w:tcPr>
+          <w:p>
+            <w:pPr>
+              <w:rPr>
+                <w:rFonts w:cstheme="minorHAnsi"/>
+                <w:sz w:val="20"/>
+                <w:szCs w:val="20"/>
+              </w:rPr>
+            </w:pPr>
+            <w:r>
+              <w:rPr>
+                <w:rFonts w:cstheme="minorHAnsi"/>
+                <w:sz w:val="20"/>
+                <w:szCs w:val="20"/>
+              </w:rPr>
+              <w:t>Composability Manager is running, Janusgraph database is running, Sunfish service is running</w:t>
             </w:r>
           </w:p>
         </w:tc>
@@ -478,97 +410,13 @@
                 <w:szCs w:val="20"/>
               </w:rPr>
             </w:pPr>
-            <w:proofErr w:type="spellStart"/>
-            <w:proofErr w:type="gramStart"/>
-            <w:r>
-              <w:rPr>
-                <w:rFonts w:cstheme="minorHAnsi"/>
-                <w:sz w:val="20"/>
-                <w:szCs w:val="20"/>
-              </w:rPr>
-              <w:t>g.V</w:t>
-            </w:r>
-            <w:proofErr w:type="spellEnd"/>
-            <w:proofErr w:type="gramEnd"/>
-            <w:r>
-              <w:rPr>
-                <w:rFonts w:cstheme="minorHAnsi"/>
-                <w:sz w:val="20"/>
-                <w:szCs w:val="20"/>
-              </w:rPr>
-              <w:t>().</w:t>
-            </w:r>
-            <w:proofErr w:type="spellStart"/>
-            <w:r>
-              <w:rPr>
-                <w:rFonts w:cstheme="minorHAnsi"/>
-                <w:sz w:val="20"/>
-                <w:szCs w:val="20"/>
-              </w:rPr>
-              <w:t>hasLabel</w:t>
-            </w:r>
-            <w:proofErr w:type="spellEnd"/>
-            <w:r>
-              <w:rPr>
-                <w:rFonts w:cstheme="minorHAnsi"/>
-                <w:sz w:val="20"/>
-                <w:szCs w:val="20"/>
-              </w:rPr>
-              <w:t>(‘</w:t>
-            </w:r>
-            <w:proofErr w:type="spellStart"/>
-            <w:r>
-              <w:rPr>
-                <w:rFonts w:cstheme="minorHAnsi"/>
-                <w:sz w:val="20"/>
-                <w:szCs w:val="20"/>
-              </w:rPr>
-              <w:t>ResourceID</w:t>
-            </w:r>
-            <w:proofErr w:type="spellEnd"/>
-            <w:r>
-              <w:rPr>
-                <w:rFonts w:cstheme="minorHAnsi"/>
-                <w:sz w:val="20"/>
-                <w:szCs w:val="20"/>
-              </w:rPr>
-              <w:t>’,</w:t>
-            </w:r>
-            <w:proofErr w:type="spellStart"/>
-            <w:r>
-              <w:rPr>
-                <w:rFonts w:cstheme="minorHAnsi"/>
-                <w:sz w:val="20"/>
-                <w:szCs w:val="20"/>
-              </w:rPr>
-              <w:t>ResourceID</w:t>
-            </w:r>
-            <w:proofErr w:type="spellEnd"/>
-            <w:r>
-              <w:rPr>
-                <w:rFonts w:cstheme="minorHAnsi"/>
-                <w:sz w:val="20"/>
-                <w:szCs w:val="20"/>
-              </w:rPr>
-              <w:t>).values(‘</w:t>
-            </w:r>
-            <w:proofErr w:type="spellStart"/>
-            <w:r>
-              <w:rPr>
-                <w:rFonts w:cstheme="minorHAnsi"/>
-                <w:sz w:val="20"/>
-                <w:szCs w:val="20"/>
-              </w:rPr>
-              <w:t>ComposerID</w:t>
-            </w:r>
-            <w:proofErr w:type="spellEnd"/>
-            <w:r>
-              <w:rPr>
-                <w:rFonts w:cstheme="minorHAnsi"/>
-                <w:sz w:val="20"/>
-                <w:szCs w:val="20"/>
-              </w:rPr>
-              <w:t>’,</w:t>
+            <w:r>
+              <w:rPr>
+                <w:rFonts w:cstheme="minorHAnsi"/>
+                <w:sz w:val="20"/>
+                <w:szCs w:val="20"/>
+              </w:rPr>
+              <w:t>g.V().hasLabel(‘ResourceID’,ResourceID).values(‘ComposerID’,</w:t>
             </w:r>
           </w:p>
           <w:p>
@@ -588,25 +436,7 @@
                 <w:sz w:val="20"/>
                 <w:szCs w:val="20"/>
               </w:rPr>
-              <w:t>’</w:t>
-            </w:r>
-            <w:proofErr w:type="spellStart"/>
-            <w:r>
-              <w:rPr>
-                <w:rFonts w:cstheme="minorHAnsi"/>
-                <w:sz w:val="20"/>
-                <w:szCs w:val="20"/>
-              </w:rPr>
-              <w:t>MessageID</w:t>
-            </w:r>
-            <w:proofErr w:type="spellEnd"/>
-            <w:r>
-              <w:rPr>
-                <w:rFonts w:cstheme="minorHAnsi"/>
-                <w:sz w:val="20"/>
-                <w:szCs w:val="20"/>
-              </w:rPr>
-              <w:t>’, ‘resource’, ‘description’, ‘severity’, ‘proposed resolution’, ‘resource connections’, ‘tenancy’, ‘security value’, ‘security association’)</w:t>
+              <w:t>’MessageID’, ‘resource’, ‘description’, ‘severity’, ‘proposed resolution’, ‘resource connections’, ‘tenancy’, ‘security value’, ‘security association’)</w:t>
             </w:r>
           </w:p>
           <w:p>
@@ -675,79 +505,13 @@
                 <w:szCs w:val="20"/>
               </w:rPr>
             </w:pPr>
-            <w:proofErr w:type="spellStart"/>
-            <w:proofErr w:type="gramStart"/>
-            <w:r>
-              <w:rPr>
-                <w:rFonts w:cstheme="minorHAnsi"/>
-                <w:sz w:val="20"/>
-                <w:szCs w:val="20"/>
-              </w:rPr>
-              <w:t>g.V</w:t>
-            </w:r>
-            <w:proofErr w:type="spellEnd"/>
-            <w:proofErr w:type="gramEnd"/>
-            <w:r>
-              <w:rPr>
-                <w:rFonts w:cstheme="minorHAnsi"/>
-                <w:sz w:val="20"/>
-                <w:szCs w:val="20"/>
-              </w:rPr>
-              <w:t>().has(‘</w:t>
-            </w:r>
-            <w:proofErr w:type="spellStart"/>
-            <w:r>
-              <w:rPr>
-                <w:rFonts w:cstheme="minorHAnsi"/>
-                <w:sz w:val="20"/>
-                <w:szCs w:val="20"/>
-              </w:rPr>
-              <w:t>ComposerID</w:t>
-            </w:r>
-            <w:proofErr w:type="spellEnd"/>
-            <w:r>
-              <w:rPr>
-                <w:rFonts w:cstheme="minorHAnsi"/>
-                <w:sz w:val="20"/>
-                <w:szCs w:val="20"/>
-              </w:rPr>
-              <w:t>’,</w:t>
-            </w:r>
-            <w:proofErr w:type="spellStart"/>
-            <w:r>
-              <w:rPr>
-                <w:rFonts w:cstheme="minorHAnsi"/>
-                <w:sz w:val="20"/>
-                <w:szCs w:val="20"/>
-              </w:rPr>
-              <w:t>ComposerID</w:t>
-            </w:r>
-            <w:proofErr w:type="spellEnd"/>
-            <w:r>
-              <w:rPr>
-                <w:rFonts w:cstheme="minorHAnsi"/>
-                <w:sz w:val="20"/>
-                <w:szCs w:val="20"/>
-              </w:rPr>
-              <w:t>).values(‘</w:t>
-            </w:r>
-            <w:proofErr w:type="spellStart"/>
-            <w:r>
-              <w:rPr>
-                <w:rFonts w:cstheme="minorHAnsi"/>
-                <w:sz w:val="20"/>
-                <w:szCs w:val="20"/>
-              </w:rPr>
-              <w:t>ResourceID</w:t>
-            </w:r>
-            <w:proofErr w:type="spellEnd"/>
-            <w:r>
-              <w:rPr>
-                <w:rFonts w:cstheme="minorHAnsi"/>
-                <w:sz w:val="20"/>
-                <w:szCs w:val="20"/>
-              </w:rPr>
-              <w:t>’,</w:t>
+            <w:r>
+              <w:rPr>
+                <w:rFonts w:cstheme="minorHAnsi"/>
+                <w:sz w:val="20"/>
+                <w:szCs w:val="20"/>
+              </w:rPr>
+              <w:t>g.V().has(‘ComposerID’,ComposerID).values(‘ResourceID’,</w:t>
             </w:r>
           </w:p>
           <w:p>
@@ -767,25 +531,7 @@
                 <w:sz w:val="20"/>
                 <w:szCs w:val="20"/>
               </w:rPr>
-              <w:t>’</w:t>
-            </w:r>
-            <w:proofErr w:type="spellStart"/>
-            <w:r>
-              <w:rPr>
-                <w:rFonts w:cstheme="minorHAnsi"/>
-                <w:sz w:val="20"/>
-                <w:szCs w:val="20"/>
-              </w:rPr>
-              <w:t>MessageID</w:t>
-            </w:r>
-            <w:proofErr w:type="spellEnd"/>
-            <w:r>
-              <w:rPr>
-                <w:rFonts w:cstheme="minorHAnsi"/>
-                <w:sz w:val="20"/>
-                <w:szCs w:val="20"/>
-              </w:rPr>
-              <w:t>’, ‘resource’, ‘description’, ‘severity’, ‘proposed resolution’, ‘resource connections’, ‘tenancy’, ‘security value’, ‘security association’)</w:t>
+              <w:t>’MessageID’, ‘resource’, ‘description’, ‘severity’, ‘proposed resolution’, ‘resource connections’, ‘tenancy’, ‘security value’, ‘security association’)</w:t>
             </w:r>
           </w:p>
           <w:p>
@@ -874,79 +620,13 @@
                 <w:szCs w:val="20"/>
               </w:rPr>
             </w:pPr>
-            <w:proofErr w:type="spellStart"/>
-            <w:proofErr w:type="gramStart"/>
-            <w:r>
-              <w:rPr>
-                <w:rFonts w:cstheme="minorHAnsi"/>
-                <w:sz w:val="20"/>
-                <w:szCs w:val="20"/>
-              </w:rPr>
-              <w:t>g.V</w:t>
-            </w:r>
-            <w:proofErr w:type="spellEnd"/>
-            <w:proofErr w:type="gramEnd"/>
-            <w:r>
-              <w:rPr>
-                <w:rFonts w:cstheme="minorHAnsi"/>
-                <w:sz w:val="20"/>
-                <w:szCs w:val="20"/>
-              </w:rPr>
-              <w:t>().has(‘</w:t>
-            </w:r>
-            <w:proofErr w:type="spellStart"/>
-            <w:r>
-              <w:rPr>
-                <w:rFonts w:cstheme="minorHAnsi"/>
-                <w:sz w:val="20"/>
-                <w:szCs w:val="20"/>
-              </w:rPr>
-              <w:t>MessageID</w:t>
-            </w:r>
-            <w:proofErr w:type="spellEnd"/>
-            <w:r>
-              <w:rPr>
-                <w:rFonts w:cstheme="minorHAnsi"/>
-                <w:sz w:val="20"/>
-                <w:szCs w:val="20"/>
-              </w:rPr>
-              <w:t>’,</w:t>
-            </w:r>
-            <w:proofErr w:type="spellStart"/>
-            <w:r>
-              <w:rPr>
-                <w:rFonts w:cstheme="minorHAnsi"/>
-                <w:sz w:val="20"/>
-                <w:szCs w:val="20"/>
-              </w:rPr>
-              <w:t>MessageID</w:t>
-            </w:r>
-            <w:proofErr w:type="spellEnd"/>
-            <w:r>
-              <w:rPr>
-                <w:rFonts w:cstheme="minorHAnsi"/>
-                <w:sz w:val="20"/>
-                <w:szCs w:val="20"/>
-              </w:rPr>
-              <w:t>).values(‘</w:t>
-            </w:r>
-            <w:proofErr w:type="spellStart"/>
-            <w:r>
-              <w:rPr>
-                <w:rFonts w:cstheme="minorHAnsi"/>
-                <w:sz w:val="20"/>
-                <w:szCs w:val="20"/>
-              </w:rPr>
-              <w:t>ResourceID</w:t>
-            </w:r>
-            <w:proofErr w:type="spellEnd"/>
-            <w:r>
-              <w:rPr>
-                <w:rFonts w:cstheme="minorHAnsi"/>
-                <w:sz w:val="20"/>
-                <w:szCs w:val="20"/>
-              </w:rPr>
-              <w:t>’,</w:t>
+            <w:r>
+              <w:rPr>
+                <w:rFonts w:cstheme="minorHAnsi"/>
+                <w:sz w:val="20"/>
+                <w:szCs w:val="20"/>
+              </w:rPr>
+              <w:t>g.V().has(‘MessageID’,MessageID).values(‘ResourceID’,</w:t>
             </w:r>
           </w:p>
           <w:p>
@@ -966,25 +646,7 @@
                 <w:sz w:val="20"/>
                 <w:szCs w:val="20"/>
               </w:rPr>
-              <w:t>‘</w:t>
-            </w:r>
-            <w:proofErr w:type="spellStart"/>
-            <w:r>
-              <w:rPr>
-                <w:rFonts w:cstheme="minorHAnsi"/>
-                <w:sz w:val="20"/>
-                <w:szCs w:val="20"/>
-              </w:rPr>
-              <w:t>ComposerID</w:t>
-            </w:r>
-            <w:proofErr w:type="spellEnd"/>
-            <w:r>
-              <w:rPr>
-                <w:rFonts w:cstheme="minorHAnsi"/>
-                <w:sz w:val="20"/>
-                <w:szCs w:val="20"/>
-              </w:rPr>
-              <w:t>’</w:t>
+              <w:t>‘ComposerID’</w:t>
             </w:r>
             <w:r>
               <w:rPr>
@@ -1069,97 +731,21 @@
                 <w:szCs w:val="20"/>
               </w:rPr>
             </w:pPr>
-            <w:proofErr w:type="spellStart"/>
-            <w:proofErr w:type="gramStart"/>
-            <w:r>
-              <w:rPr>
-                <w:rFonts w:cstheme="minorHAnsi"/>
-                <w:sz w:val="20"/>
-                <w:szCs w:val="20"/>
-              </w:rPr>
-              <w:t>g.V</w:t>
-            </w:r>
-            <w:proofErr w:type="spellEnd"/>
-            <w:proofErr w:type="gramEnd"/>
-            <w:r>
-              <w:rPr>
-                <w:rFonts w:cstheme="minorHAnsi"/>
-                <w:sz w:val="20"/>
-                <w:szCs w:val="20"/>
-              </w:rPr>
-              <w:t>().has(‘</w:t>
-            </w:r>
-            <w:proofErr w:type="spellStart"/>
-            <w:r>
-              <w:rPr>
-                <w:rFonts w:cstheme="minorHAnsi"/>
-                <w:sz w:val="20"/>
-                <w:szCs w:val="20"/>
-              </w:rPr>
-              <w:t>tenancy’,tenancy</w:t>
-            </w:r>
-            <w:proofErr w:type="spellEnd"/>
-            <w:r>
-              <w:rPr>
-                <w:rFonts w:cstheme="minorHAnsi"/>
-                <w:sz w:val="20"/>
-                <w:szCs w:val="20"/>
-              </w:rPr>
-              <w:t>)..values(</w:t>
-            </w:r>
-            <w:proofErr w:type="spellStart"/>
-            <w:r>
-              <w:rPr>
-                <w:rFonts w:cstheme="minorHAnsi"/>
-                <w:sz w:val="20"/>
-                <w:szCs w:val="20"/>
-              </w:rPr>
-              <w:t>ResourceID</w:t>
-            </w:r>
-            <w:proofErr w:type="spellEnd"/>
-            <w:r>
-              <w:rPr>
-                <w:rFonts w:cstheme="minorHAnsi"/>
-                <w:sz w:val="20"/>
-                <w:szCs w:val="20"/>
-              </w:rPr>
-              <w:t xml:space="preserve">, </w:t>
-            </w:r>
-            <w:proofErr w:type="spellStart"/>
-            <w:r>
-              <w:rPr>
-                <w:rFonts w:cstheme="minorHAnsi"/>
-                <w:sz w:val="20"/>
-                <w:szCs w:val="20"/>
-              </w:rPr>
-              <w:t>ComposerID</w:t>
-            </w:r>
-            <w:proofErr w:type="spellEnd"/>
-            <w:r>
-              <w:rPr>
-                <w:rFonts w:cstheme="minorHAnsi"/>
-                <w:sz w:val="20"/>
-                <w:szCs w:val="20"/>
-              </w:rPr>
-              <w:t xml:space="preserve">, </w:t>
-            </w:r>
-            <w:proofErr w:type="spellStart"/>
-            <w:r>
-              <w:rPr>
-                <w:rFonts w:cstheme="minorHAnsi"/>
-                <w:sz w:val="20"/>
-                <w:szCs w:val="20"/>
-              </w:rPr>
-              <w:t>MessageID</w:t>
-            </w:r>
-            <w:proofErr w:type="spellEnd"/>
-            <w:r>
-              <w:rPr>
-                <w:rFonts w:cstheme="minorHAnsi"/>
-                <w:sz w:val="20"/>
-                <w:szCs w:val="20"/>
-              </w:rPr>
-              <w:t>, resource, description, severity, proposed resolution, resource connections, security value, security association</w:t>
+            <w:r>
+              <w:rPr>
+                <w:rFonts w:cstheme="minorHAnsi"/>
+                <w:sz w:val="20"/>
+                <w:szCs w:val="20"/>
+              </w:rPr>
+              <w:t>g.V().has(‘tenancy’,tenancy)..values(</w:t>
+            </w:r>
+            <w:r>
+              <w:rPr>
+                <w:rFonts w:cstheme="minorHAnsi"/>
+                <w:sz w:val="20"/>
+                <w:szCs w:val="20"/>
+              </w:rPr>
+              <w:t>ResourceID, ComposerID, MessageID, resource, description, severity, proposed resolution, resource connections, security value, security association</w:t>
             </w:r>
             <w:r>
               <w:rPr>

</xml_diff>